<commit_message>
text first draft + some code cleaning
</commit_message>
<xml_diff>
--- a/article_branch_1/word/CTI_CPIR_v1.docx
+++ b/article_branch_1/word/CTI_CPIR_v1.docx
@@ -38737,7 +38737,16 @@
         <w:annotationRef/>
       </w:r>
       <w:r>
-        <w:t>Расписать 4 шага</w:t>
+        <w:t>Расписать</w:t>
+      </w:r>
+      <w:r>
+        <w:rPr>
+          <w:lang w:val="en-US"/>
+        </w:rPr>
+        <w:t xml:space="preserve"> 4 </w:t>
+      </w:r>
+      <w:r>
+        <w:t>шага</w:t>
       </w:r>
     </w:p>
   </w:comment>

</xml_diff>